<commit_message>
chaning heading font size
</commit_message>
<xml_diff>
--- a/Uputstvo.docx
+++ b/Uputstvo.docx
@@ -1,62 +1,815 @@
 
 <file path=word/document.xml><?xml version="1.0" encoding="utf-8"?>
-<w:document xmlns:wpc="http://schemas.microsoft.com/office/word/2010/wordprocessingCanvas" xmlns:mc="http://schemas.openxmlformats.org/markup-compatibility/2006" xmlns:o="urn:schemas-microsoft-com:office:office" xmlns:r="http://schemas.openxmlformats.org/officeDocument/2006/relationships" xmlns:m="http://schemas.openxmlformats.org/officeDocument/2006/math" xmlns:v="urn:schemas-microsoft-com:vml" xmlns:wp14="http://schemas.microsoft.com/office/word/2010/wordprocessingDrawing" xmlns:wp="http://schemas.openxmlformats.org/drawingml/2006/wordprocessingDrawing" xmlns:w10="urn:schemas-microsoft-com:office:word" xmlns:w="http://schemas.openxmlformats.org/wordprocessingml/2006/main" xmlns:w14="http://schemas.microsoft.com/office/word/2010/wordml" xmlns:w15="http://schemas.microsoft.com/office/word/2012/wordml" xmlns:wpg="http://schemas.microsoft.com/office/word/2010/wordprocessingGroup" xmlns:wpi="http://schemas.microsoft.com/office/word/2010/wordprocessingInk" xmlns:wne="http://schemas.microsoft.com/office/word/2006/wordml" xmlns:wps="http://schemas.microsoft.com/office/word/2010/wordprocessingShape" mc:Ignorable="w14 w15 wp14">
+<w:document xmlns:wpc="http://schemas.microsoft.com/office/word/2010/wordprocessingCanvas" xmlns:cx="http://schemas.microsoft.com/office/drawing/2014/chartex" xmlns:mc="http://schemas.openxmlformats.org/markup-compatibility/2006" xmlns:o="urn:schemas-microsoft-com:office:office" xmlns:r="http://schemas.openxmlformats.org/officeDocument/2006/relationships" xmlns:m="http://schemas.openxmlformats.org/officeDocument/2006/math" xmlns:v="urn:schemas-microsoft-com:vml" xmlns:wp14="http://schemas.microsoft.com/office/word/2010/wordprocessingDrawing" xmlns:wp="http://schemas.openxmlformats.org/drawingml/2006/wordprocessingDrawing" xmlns:w10="urn:schemas-microsoft-com:office:word" xmlns:w="http://schemas.openxmlformats.org/wordprocessingml/2006/main" xmlns:w14="http://schemas.microsoft.com/office/word/2010/wordml" xmlns:w15="http://schemas.microsoft.com/office/word/2012/wordml" xmlns:w16se="http://schemas.microsoft.com/office/word/2015/wordml/symex" xmlns:wpg="http://schemas.microsoft.com/office/word/2010/wordprocessingGroup" xmlns:wpi="http://schemas.microsoft.com/office/word/2010/wordprocessingInk" xmlns:wne="http://schemas.microsoft.com/office/word/2006/wordml" xmlns:wps="http://schemas.microsoft.com/office/word/2010/wordprocessingShape" mc:Ignorable="w14 w15 w16se wp14">
   <w:body>
     <w:p/>
     <w:p>
+      <w:pPr>
+        <w:rPr>
+          <w:sz w:val="40"/>
+          <w:szCs w:val="40"/>
+        </w:rPr>
+      </w:pPr>
+      <w:bookmarkStart w:id="0" w:name="_GoBack"/>
       <w:r>
         <w:rPr>
           <w:b/>
           <w:bCs/>
+          <w:sz w:val="40"/>
+          <w:szCs w:val="40"/>
         </w:rPr>
         <w:t>УПУТСТВО ЗА ФОРМИРАЊЕ ТИМОВА</w:t>
+      </w:r>
+    </w:p>
+    <w:bookmarkEnd w:id="0"/>
+    <w:p>
+      <w:pPr>
+        <w:jc w:val="both"/>
+      </w:pPr>
+      <w:proofErr w:type="spellStart"/>
+      <w:r>
+        <w:t>За</w:t>
+      </w:r>
+      <w:proofErr w:type="spellEnd"/>
+      <w:r>
+        <w:t xml:space="preserve"> </w:t>
+      </w:r>
+      <w:proofErr w:type="spellStart"/>
+      <w:r>
+        <w:t>рад</w:t>
+      </w:r>
+      <w:proofErr w:type="spellEnd"/>
+      <w:r>
+        <w:t xml:space="preserve"> </w:t>
+      </w:r>
+      <w:proofErr w:type="spellStart"/>
+      <w:r>
+        <w:t>на</w:t>
+      </w:r>
+      <w:proofErr w:type="spellEnd"/>
+      <w:r>
+        <w:t xml:space="preserve"> </w:t>
+      </w:r>
+      <w:proofErr w:type="spellStart"/>
+      <w:r>
+        <w:t>пројекту</w:t>
+      </w:r>
+      <w:proofErr w:type="spellEnd"/>
+      <w:r>
+        <w:t xml:space="preserve"> </w:t>
+      </w:r>
+      <w:proofErr w:type="spellStart"/>
+      <w:r>
+        <w:t>потребно</w:t>
+      </w:r>
+      <w:proofErr w:type="spellEnd"/>
+      <w:r>
+        <w:t xml:space="preserve"> </w:t>
+      </w:r>
+      <w:proofErr w:type="spellStart"/>
+      <w:r>
+        <w:t>је</w:t>
+      </w:r>
+      <w:proofErr w:type="spellEnd"/>
+      <w:r>
+        <w:t xml:space="preserve"> </w:t>
+      </w:r>
+      <w:proofErr w:type="spellStart"/>
+      <w:r>
+        <w:t>да</w:t>
+      </w:r>
+      <w:proofErr w:type="spellEnd"/>
+      <w:r>
+        <w:t xml:space="preserve"> </w:t>
+      </w:r>
+      <w:proofErr w:type="spellStart"/>
+      <w:r>
+        <w:t>студенти</w:t>
+      </w:r>
+      <w:proofErr w:type="spellEnd"/>
+      <w:r>
+        <w:t xml:space="preserve"> </w:t>
+      </w:r>
+      <w:proofErr w:type="spellStart"/>
+      <w:r>
+        <w:t>формирају</w:t>
+      </w:r>
+      <w:proofErr w:type="spellEnd"/>
+      <w:r>
+        <w:t xml:space="preserve"> </w:t>
+      </w:r>
+      <w:proofErr w:type="spellStart"/>
+      <w:r>
+        <w:t>своје</w:t>
+      </w:r>
+      <w:proofErr w:type="spellEnd"/>
+      <w:r>
+        <w:t xml:space="preserve"> </w:t>
+      </w:r>
+      <w:proofErr w:type="spellStart"/>
+      <w:r>
+        <w:t>тимове</w:t>
+      </w:r>
+      <w:proofErr w:type="spellEnd"/>
+      <w:r>
+        <w:t xml:space="preserve">. </w:t>
+      </w:r>
+      <w:proofErr w:type="spellStart"/>
+      <w:r>
+        <w:t>Тимови</w:t>
+      </w:r>
+      <w:proofErr w:type="spellEnd"/>
+      <w:r>
+        <w:t xml:space="preserve"> </w:t>
+      </w:r>
+      <w:proofErr w:type="spellStart"/>
+      <w:r>
+        <w:t>се</w:t>
+      </w:r>
+      <w:proofErr w:type="spellEnd"/>
+      <w:r>
+        <w:t xml:space="preserve"> </w:t>
+      </w:r>
+      <w:proofErr w:type="spellStart"/>
+      <w:r>
+        <w:t>састоје</w:t>
+      </w:r>
+      <w:proofErr w:type="spellEnd"/>
+      <w:r>
+        <w:t xml:space="preserve"> </w:t>
+      </w:r>
+      <w:proofErr w:type="spellStart"/>
+      <w:r>
+        <w:t>од</w:t>
+      </w:r>
+      <w:proofErr w:type="spellEnd"/>
+      <w:r>
+        <w:t xml:space="preserve"> </w:t>
+      </w:r>
+      <w:proofErr w:type="spellStart"/>
+      <w:r>
+        <w:t>најмање</w:t>
+      </w:r>
+      <w:proofErr w:type="spellEnd"/>
+      <w:r>
+        <w:t xml:space="preserve"> </w:t>
+      </w:r>
+      <w:r>
+        <w:rPr>
+          <w:lang w:val="sr-Cyrl-RS"/>
+        </w:rPr>
+        <w:t>три</w:t>
+      </w:r>
+      <w:r>
+        <w:t xml:space="preserve">, а </w:t>
+      </w:r>
+      <w:proofErr w:type="spellStart"/>
+      <w:r>
+        <w:t>највише</w:t>
+      </w:r>
+      <w:proofErr w:type="spellEnd"/>
+      <w:r>
+        <w:rPr>
+          <w:lang w:val="sr-Cyrl-RS"/>
+        </w:rPr>
+        <w:t xml:space="preserve"> четири</w:t>
+      </w:r>
+      <w:r>
+        <w:t xml:space="preserve"> </w:t>
+      </w:r>
+      <w:proofErr w:type="spellStart"/>
+      <w:r>
+        <w:t>члана</w:t>
+      </w:r>
+      <w:proofErr w:type="spellEnd"/>
+      <w:r>
+        <w:t xml:space="preserve">. </w:t>
       </w:r>
     </w:p>
     <w:p>
       <w:pPr>
         <w:jc w:val="both"/>
       </w:pPr>
-      <w:r>
-        <w:t xml:space="preserve">За рад на пројекту потребно је да студенти формирају своје тимове. Тимови се састоје од најмање </w:t>
-      </w:r>
-      <w:r>
-        <w:rPr>
-          <w:lang w:val="sr-Cyrl-RS"/>
-        </w:rPr>
-        <w:t>три</w:t>
-      </w:r>
-      <w:r>
-        <w:t>, а највише</w:t>
-      </w:r>
-      <w:r>
-        <w:rPr>
-          <w:lang w:val="sr-Cyrl-RS"/>
-        </w:rPr>
-        <w:t xml:space="preserve"> четири</w:t>
-      </w:r>
-      <w:bookmarkStart w:id="0" w:name="_GoBack"/>
-      <w:bookmarkEnd w:id="0"/>
-      <w:r>
-        <w:t xml:space="preserve"> </w:t>
-      </w:r>
-      <w:r>
-        <w:t xml:space="preserve">члана. </w:t>
+      <w:proofErr w:type="spellStart"/>
+      <w:r>
+        <w:t>Индивидуални</w:t>
+      </w:r>
+      <w:proofErr w:type="spellEnd"/>
+      <w:r>
+        <w:t xml:space="preserve"> </w:t>
+      </w:r>
+      <w:proofErr w:type="spellStart"/>
+      <w:r>
+        <w:t>рад</w:t>
+      </w:r>
+      <w:proofErr w:type="spellEnd"/>
+      <w:r>
+        <w:t xml:space="preserve"> </w:t>
+      </w:r>
+      <w:proofErr w:type="spellStart"/>
+      <w:r>
+        <w:t>је</w:t>
+      </w:r>
+      <w:proofErr w:type="spellEnd"/>
+      <w:r>
+        <w:t xml:space="preserve"> </w:t>
+      </w:r>
+      <w:proofErr w:type="spellStart"/>
+      <w:r>
+        <w:t>забрањен</w:t>
+      </w:r>
+      <w:proofErr w:type="spellEnd"/>
+      <w:r>
+        <w:t xml:space="preserve">, </w:t>
+      </w:r>
+      <w:proofErr w:type="spellStart"/>
+      <w:r>
+        <w:t>јер</w:t>
+      </w:r>
+      <w:proofErr w:type="spellEnd"/>
+      <w:r>
+        <w:t xml:space="preserve"> </w:t>
+      </w:r>
+      <w:proofErr w:type="spellStart"/>
+      <w:r>
+        <w:t>нисмо</w:t>
+      </w:r>
+      <w:proofErr w:type="spellEnd"/>
+      <w:r>
+        <w:t xml:space="preserve"> у </w:t>
+      </w:r>
+      <w:proofErr w:type="spellStart"/>
+      <w:r>
+        <w:t>могућности</w:t>
+      </w:r>
+      <w:proofErr w:type="spellEnd"/>
+      <w:r>
+        <w:t xml:space="preserve"> </w:t>
+      </w:r>
+      <w:proofErr w:type="spellStart"/>
+      <w:r>
+        <w:t>да</w:t>
+      </w:r>
+      <w:proofErr w:type="spellEnd"/>
+      <w:r>
+        <w:t xml:space="preserve"> </w:t>
+      </w:r>
+      <w:proofErr w:type="spellStart"/>
+      <w:r>
+        <w:t>дозволимо</w:t>
+      </w:r>
+      <w:proofErr w:type="spellEnd"/>
+      <w:r>
+        <w:t xml:space="preserve"> </w:t>
+      </w:r>
+      <w:proofErr w:type="spellStart"/>
+      <w:r>
+        <w:t>пројекте</w:t>
+      </w:r>
+      <w:proofErr w:type="spellEnd"/>
+      <w:r>
+        <w:t xml:space="preserve"> </w:t>
+      </w:r>
+      <w:proofErr w:type="spellStart"/>
+      <w:r>
+        <w:t>мањег</w:t>
+      </w:r>
+      <w:proofErr w:type="spellEnd"/>
+      <w:r>
+        <w:t xml:space="preserve"> </w:t>
+      </w:r>
+      <w:proofErr w:type="spellStart"/>
+      <w:r>
+        <w:t>обима</w:t>
+      </w:r>
+      <w:proofErr w:type="spellEnd"/>
+      <w:r>
+        <w:t xml:space="preserve"> </w:t>
+      </w:r>
+      <w:proofErr w:type="spellStart"/>
+      <w:r>
+        <w:t>или</w:t>
+      </w:r>
+      <w:proofErr w:type="spellEnd"/>
+      <w:r>
+        <w:t xml:space="preserve"> </w:t>
+      </w:r>
+      <w:proofErr w:type="spellStart"/>
+      <w:r>
+        <w:t>без</w:t>
+      </w:r>
+      <w:proofErr w:type="spellEnd"/>
+      <w:r>
+        <w:t xml:space="preserve"> </w:t>
+      </w:r>
+      <w:proofErr w:type="spellStart"/>
+      <w:r>
+        <w:t>неких</w:t>
+      </w:r>
+      <w:proofErr w:type="spellEnd"/>
+      <w:r>
+        <w:t xml:space="preserve"> </w:t>
+      </w:r>
+      <w:proofErr w:type="spellStart"/>
+      <w:r>
+        <w:t>кључних</w:t>
+      </w:r>
+      <w:proofErr w:type="spellEnd"/>
+      <w:r>
+        <w:t xml:space="preserve"> </w:t>
+      </w:r>
+      <w:proofErr w:type="spellStart"/>
+      <w:r>
+        <w:t>фаза</w:t>
+      </w:r>
+      <w:proofErr w:type="spellEnd"/>
+      <w:r>
+        <w:t xml:space="preserve">. </w:t>
+      </w:r>
+      <w:proofErr w:type="spellStart"/>
+      <w:r>
+        <w:t>Циљ</w:t>
+      </w:r>
+      <w:proofErr w:type="spellEnd"/>
+      <w:r>
+        <w:t xml:space="preserve"> </w:t>
+      </w:r>
+      <w:proofErr w:type="spellStart"/>
+      <w:r>
+        <w:t>пројекта</w:t>
+      </w:r>
+      <w:proofErr w:type="spellEnd"/>
+      <w:r>
+        <w:t xml:space="preserve"> </w:t>
+      </w:r>
+      <w:proofErr w:type="spellStart"/>
+      <w:r>
+        <w:t>је</w:t>
+      </w:r>
+      <w:proofErr w:type="spellEnd"/>
+      <w:r>
+        <w:t xml:space="preserve"> </w:t>
+      </w:r>
+      <w:proofErr w:type="spellStart"/>
+      <w:r>
+        <w:t>да</w:t>
+      </w:r>
+      <w:proofErr w:type="spellEnd"/>
+      <w:r>
+        <w:t xml:space="preserve"> </w:t>
+      </w:r>
+      <w:proofErr w:type="spellStart"/>
+      <w:r>
+        <w:t>се</w:t>
+      </w:r>
+      <w:proofErr w:type="spellEnd"/>
+      <w:r>
+        <w:t xml:space="preserve"> </w:t>
+      </w:r>
+      <w:proofErr w:type="spellStart"/>
+      <w:r>
+        <w:t>прође</w:t>
+      </w:r>
+      <w:proofErr w:type="spellEnd"/>
+      <w:r>
+        <w:t xml:space="preserve"> </w:t>
+      </w:r>
+      <w:proofErr w:type="spellStart"/>
+      <w:r>
+        <w:t>кроз</w:t>
+      </w:r>
+      <w:proofErr w:type="spellEnd"/>
+      <w:r>
+        <w:t xml:space="preserve"> </w:t>
+      </w:r>
+      <w:proofErr w:type="spellStart"/>
+      <w:r>
+        <w:t>све</w:t>
+      </w:r>
+      <w:proofErr w:type="spellEnd"/>
+      <w:r>
+        <w:t xml:space="preserve"> </w:t>
+      </w:r>
+      <w:proofErr w:type="spellStart"/>
+      <w:r>
+        <w:t>фазе</w:t>
+      </w:r>
+      <w:proofErr w:type="spellEnd"/>
+      <w:r>
+        <w:t xml:space="preserve"> </w:t>
+      </w:r>
+      <w:proofErr w:type="spellStart"/>
+      <w:r>
+        <w:t>развоја</w:t>
+      </w:r>
+      <w:proofErr w:type="spellEnd"/>
+      <w:r>
+        <w:t xml:space="preserve"> </w:t>
+      </w:r>
+      <w:proofErr w:type="spellStart"/>
+      <w:r>
+        <w:t>софтверског</w:t>
+      </w:r>
+      <w:proofErr w:type="spellEnd"/>
+      <w:r>
+        <w:t xml:space="preserve"> </w:t>
+      </w:r>
+      <w:proofErr w:type="spellStart"/>
+      <w:r>
+        <w:t>пројекта</w:t>
+      </w:r>
+      <w:proofErr w:type="spellEnd"/>
+      <w:r>
+        <w:t xml:space="preserve"> и </w:t>
+      </w:r>
+      <w:proofErr w:type="spellStart"/>
+      <w:r>
+        <w:t>да</w:t>
+      </w:r>
+      <w:proofErr w:type="spellEnd"/>
+      <w:r>
+        <w:t xml:space="preserve"> </w:t>
+      </w:r>
+      <w:proofErr w:type="spellStart"/>
+      <w:r>
+        <w:t>се</w:t>
+      </w:r>
+      <w:proofErr w:type="spellEnd"/>
+      <w:r>
+        <w:t xml:space="preserve"> </w:t>
+      </w:r>
+      <w:proofErr w:type="spellStart"/>
+      <w:r>
+        <w:t>тимски</w:t>
+      </w:r>
+      <w:proofErr w:type="spellEnd"/>
+      <w:r>
+        <w:t xml:space="preserve"> </w:t>
+      </w:r>
+      <w:proofErr w:type="spellStart"/>
+      <w:r>
+        <w:t>ради</w:t>
+      </w:r>
+      <w:proofErr w:type="spellEnd"/>
+      <w:r>
+        <w:t xml:space="preserve">, </w:t>
+      </w:r>
+      <w:proofErr w:type="spellStart"/>
+      <w:r>
+        <w:t>као</w:t>
+      </w:r>
+      <w:proofErr w:type="spellEnd"/>
+      <w:r>
+        <w:t xml:space="preserve"> </w:t>
+      </w:r>
+      <w:proofErr w:type="spellStart"/>
+      <w:r>
+        <w:t>на</w:t>
+      </w:r>
+      <w:proofErr w:type="spellEnd"/>
+      <w:r>
+        <w:t xml:space="preserve"> </w:t>
+      </w:r>
+      <w:proofErr w:type="spellStart"/>
+      <w:r>
+        <w:t>реалним</w:t>
+      </w:r>
+      <w:proofErr w:type="spellEnd"/>
+      <w:r>
+        <w:t xml:space="preserve"> </w:t>
+      </w:r>
+      <w:proofErr w:type="spellStart"/>
+      <w:r>
+        <w:t>пројектима</w:t>
+      </w:r>
+      <w:proofErr w:type="spellEnd"/>
+      <w:r>
+        <w:t xml:space="preserve"> у </w:t>
+      </w:r>
+      <w:proofErr w:type="spellStart"/>
+      <w:r>
+        <w:t>софтверској</w:t>
+      </w:r>
+      <w:proofErr w:type="spellEnd"/>
+      <w:r>
+        <w:t xml:space="preserve"> </w:t>
+      </w:r>
+      <w:proofErr w:type="spellStart"/>
+      <w:r>
+        <w:t>индустрији</w:t>
+      </w:r>
+      <w:proofErr w:type="spellEnd"/>
+      <w:r>
+        <w:t xml:space="preserve">. </w:t>
       </w:r>
     </w:p>
     <w:p>
       <w:pPr>
         <w:jc w:val="both"/>
       </w:pPr>
-      <w:r>
-        <w:t xml:space="preserve">Индивидуални рад је забрањен, јер нисмо у могућности да дозволимо пројекте мањег обима или без неких кључних фаза. Циљ пројекта је да се прође кроз све фазе развоја софтверског пројекта и да се тимски ради, као на реалним пројектима у софтверској индустрији. </w:t>
-      </w:r>
-    </w:p>
-    <w:p>
-      <w:pPr>
-        <w:jc w:val="both"/>
-      </w:pPr>
-      <w:r>
-        <w:t>Студенти дају назив свом тиму и бирају једног вођу тима (тим лидера). Вођа тима је задужен за комуникацију са предметним асистентом, око свих појединости пројекта и одговоран је за тим, организацију активности на пројекту, мотивацију чланова тима и реализацију осмишљених идеја.</w:t>
+      <w:proofErr w:type="spellStart"/>
+      <w:r>
+        <w:t>Студенти</w:t>
+      </w:r>
+      <w:proofErr w:type="spellEnd"/>
+      <w:r>
+        <w:t xml:space="preserve"> </w:t>
+      </w:r>
+      <w:proofErr w:type="spellStart"/>
+      <w:r>
+        <w:t>дају</w:t>
+      </w:r>
+      <w:proofErr w:type="spellEnd"/>
+      <w:r>
+        <w:t xml:space="preserve"> </w:t>
+      </w:r>
+      <w:proofErr w:type="spellStart"/>
+      <w:r>
+        <w:t>назив</w:t>
+      </w:r>
+      <w:proofErr w:type="spellEnd"/>
+      <w:r>
+        <w:t xml:space="preserve"> </w:t>
+      </w:r>
+      <w:proofErr w:type="spellStart"/>
+      <w:r>
+        <w:t>свом</w:t>
+      </w:r>
+      <w:proofErr w:type="spellEnd"/>
+      <w:r>
+        <w:t xml:space="preserve"> </w:t>
+      </w:r>
+      <w:proofErr w:type="spellStart"/>
+      <w:r>
+        <w:t>тиму</w:t>
+      </w:r>
+      <w:proofErr w:type="spellEnd"/>
+      <w:r>
+        <w:t xml:space="preserve"> и </w:t>
+      </w:r>
+      <w:proofErr w:type="spellStart"/>
+      <w:r>
+        <w:t>бирају</w:t>
+      </w:r>
+      <w:proofErr w:type="spellEnd"/>
+      <w:r>
+        <w:t xml:space="preserve"> </w:t>
+      </w:r>
+      <w:proofErr w:type="spellStart"/>
+      <w:r>
+        <w:t>једног</w:t>
+      </w:r>
+      <w:proofErr w:type="spellEnd"/>
+      <w:r>
+        <w:t xml:space="preserve"> </w:t>
+      </w:r>
+      <w:proofErr w:type="spellStart"/>
+      <w:r>
+        <w:t>вођу</w:t>
+      </w:r>
+      <w:proofErr w:type="spellEnd"/>
+      <w:r>
+        <w:t xml:space="preserve"> </w:t>
+      </w:r>
+      <w:proofErr w:type="spellStart"/>
+      <w:r>
+        <w:t>тима</w:t>
+      </w:r>
+      <w:proofErr w:type="spellEnd"/>
+      <w:r>
+        <w:t xml:space="preserve"> (</w:t>
+      </w:r>
+      <w:proofErr w:type="spellStart"/>
+      <w:r>
+        <w:t>тим</w:t>
+      </w:r>
+      <w:proofErr w:type="spellEnd"/>
+      <w:r>
+        <w:t xml:space="preserve"> </w:t>
+      </w:r>
+      <w:proofErr w:type="spellStart"/>
+      <w:r>
+        <w:t>лидера</w:t>
+      </w:r>
+      <w:proofErr w:type="spellEnd"/>
+      <w:r>
+        <w:t xml:space="preserve">). </w:t>
+      </w:r>
+      <w:proofErr w:type="spellStart"/>
+      <w:r>
+        <w:t>Вођа</w:t>
+      </w:r>
+      <w:proofErr w:type="spellEnd"/>
+      <w:r>
+        <w:t xml:space="preserve"> </w:t>
+      </w:r>
+      <w:proofErr w:type="spellStart"/>
+      <w:r>
+        <w:t>тима</w:t>
+      </w:r>
+      <w:proofErr w:type="spellEnd"/>
+      <w:r>
+        <w:t xml:space="preserve"> </w:t>
+      </w:r>
+      <w:proofErr w:type="spellStart"/>
+      <w:r>
+        <w:t>је</w:t>
+      </w:r>
+      <w:proofErr w:type="spellEnd"/>
+      <w:r>
+        <w:t xml:space="preserve"> </w:t>
+      </w:r>
+      <w:proofErr w:type="spellStart"/>
+      <w:r>
+        <w:t>задужен</w:t>
+      </w:r>
+      <w:proofErr w:type="spellEnd"/>
+      <w:r>
+        <w:t xml:space="preserve"> </w:t>
+      </w:r>
+      <w:proofErr w:type="spellStart"/>
+      <w:r>
+        <w:t>за</w:t>
+      </w:r>
+      <w:proofErr w:type="spellEnd"/>
+      <w:r>
+        <w:t xml:space="preserve"> </w:t>
+      </w:r>
+      <w:proofErr w:type="spellStart"/>
+      <w:r>
+        <w:t>комуникацију</w:t>
+      </w:r>
+      <w:proofErr w:type="spellEnd"/>
+      <w:r>
+        <w:t xml:space="preserve"> </w:t>
+      </w:r>
+      <w:proofErr w:type="spellStart"/>
+      <w:r>
+        <w:t>са</w:t>
+      </w:r>
+      <w:proofErr w:type="spellEnd"/>
+      <w:r>
+        <w:t xml:space="preserve"> </w:t>
+      </w:r>
+      <w:proofErr w:type="spellStart"/>
+      <w:r>
+        <w:t>предметним</w:t>
+      </w:r>
+      <w:proofErr w:type="spellEnd"/>
+      <w:r>
+        <w:t xml:space="preserve"> </w:t>
+      </w:r>
+      <w:proofErr w:type="spellStart"/>
+      <w:r>
+        <w:t>асистентом</w:t>
+      </w:r>
+      <w:proofErr w:type="spellEnd"/>
+      <w:r>
+        <w:t xml:space="preserve">, </w:t>
+      </w:r>
+      <w:proofErr w:type="spellStart"/>
+      <w:r>
+        <w:t>око</w:t>
+      </w:r>
+      <w:proofErr w:type="spellEnd"/>
+      <w:r>
+        <w:t xml:space="preserve"> </w:t>
+      </w:r>
+      <w:proofErr w:type="spellStart"/>
+      <w:r>
+        <w:t>свих</w:t>
+      </w:r>
+      <w:proofErr w:type="spellEnd"/>
+      <w:r>
+        <w:t xml:space="preserve"> </w:t>
+      </w:r>
+      <w:proofErr w:type="spellStart"/>
+      <w:r>
+        <w:t>појединости</w:t>
+      </w:r>
+      <w:proofErr w:type="spellEnd"/>
+      <w:r>
+        <w:t xml:space="preserve"> </w:t>
+      </w:r>
+      <w:proofErr w:type="spellStart"/>
+      <w:r>
+        <w:t>пројекта</w:t>
+      </w:r>
+      <w:proofErr w:type="spellEnd"/>
+      <w:r>
+        <w:t xml:space="preserve"> и </w:t>
+      </w:r>
+      <w:proofErr w:type="spellStart"/>
+      <w:r>
+        <w:t>одговоран</w:t>
+      </w:r>
+      <w:proofErr w:type="spellEnd"/>
+      <w:r>
+        <w:t xml:space="preserve"> </w:t>
+      </w:r>
+      <w:proofErr w:type="spellStart"/>
+      <w:r>
+        <w:t>је</w:t>
+      </w:r>
+      <w:proofErr w:type="spellEnd"/>
+      <w:r>
+        <w:t xml:space="preserve"> </w:t>
+      </w:r>
+      <w:proofErr w:type="spellStart"/>
+      <w:r>
+        <w:t>за</w:t>
+      </w:r>
+      <w:proofErr w:type="spellEnd"/>
+      <w:r>
+        <w:t xml:space="preserve"> </w:t>
+      </w:r>
+      <w:proofErr w:type="spellStart"/>
+      <w:r>
+        <w:t>тим</w:t>
+      </w:r>
+      <w:proofErr w:type="spellEnd"/>
+      <w:r>
+        <w:t xml:space="preserve">, </w:t>
+      </w:r>
+      <w:proofErr w:type="spellStart"/>
+      <w:r>
+        <w:t>организацију</w:t>
+      </w:r>
+      <w:proofErr w:type="spellEnd"/>
+      <w:r>
+        <w:t xml:space="preserve"> </w:t>
+      </w:r>
+      <w:proofErr w:type="spellStart"/>
+      <w:r>
+        <w:t>активности</w:t>
+      </w:r>
+      <w:proofErr w:type="spellEnd"/>
+      <w:r>
+        <w:t xml:space="preserve"> </w:t>
+      </w:r>
+      <w:proofErr w:type="spellStart"/>
+      <w:r>
+        <w:t>на</w:t>
+      </w:r>
+      <w:proofErr w:type="spellEnd"/>
+      <w:r>
+        <w:t xml:space="preserve"> </w:t>
+      </w:r>
+      <w:proofErr w:type="spellStart"/>
+      <w:r>
+        <w:t>пројекту</w:t>
+      </w:r>
+      <w:proofErr w:type="spellEnd"/>
+      <w:r>
+        <w:t xml:space="preserve">, </w:t>
+      </w:r>
+      <w:proofErr w:type="spellStart"/>
+      <w:r>
+        <w:t>мотивацију</w:t>
+      </w:r>
+      <w:proofErr w:type="spellEnd"/>
+      <w:r>
+        <w:t xml:space="preserve"> </w:t>
+      </w:r>
+      <w:proofErr w:type="spellStart"/>
+      <w:r>
+        <w:t>чланова</w:t>
+      </w:r>
+      <w:proofErr w:type="spellEnd"/>
+      <w:r>
+        <w:t xml:space="preserve"> </w:t>
+      </w:r>
+      <w:proofErr w:type="spellStart"/>
+      <w:r>
+        <w:t>тима</w:t>
+      </w:r>
+      <w:proofErr w:type="spellEnd"/>
+      <w:r>
+        <w:t xml:space="preserve"> и </w:t>
+      </w:r>
+      <w:proofErr w:type="spellStart"/>
+      <w:r>
+        <w:t>реализацију</w:t>
+      </w:r>
+      <w:proofErr w:type="spellEnd"/>
+      <w:r>
+        <w:t xml:space="preserve"> </w:t>
+      </w:r>
+      <w:proofErr w:type="spellStart"/>
+      <w:r>
+        <w:t>осмишљених</w:t>
+      </w:r>
+      <w:proofErr w:type="spellEnd"/>
+      <w:r>
+        <w:t xml:space="preserve"> </w:t>
+      </w:r>
+      <w:proofErr w:type="spellStart"/>
+      <w:r>
+        <w:t>идеја</w:t>
+      </w:r>
+      <w:proofErr w:type="spellEnd"/>
+      <w:r>
+        <w:t>.</w:t>
       </w:r>
     </w:p>
     <w:sectPr>
@@ -70,7 +823,7 @@
 </file>
 
 <file path=word/styles.xml><?xml version="1.0" encoding="utf-8"?>
-<w:styles xmlns:mc="http://schemas.openxmlformats.org/markup-compatibility/2006" xmlns:r="http://schemas.openxmlformats.org/officeDocument/2006/relationships" xmlns:w="http://schemas.openxmlformats.org/wordprocessingml/2006/main" xmlns:w14="http://schemas.microsoft.com/office/word/2010/wordml" xmlns:w15="http://schemas.microsoft.com/office/word/2012/wordml" mc:Ignorable="w14 w15">
+<w:styles xmlns:mc="http://schemas.openxmlformats.org/markup-compatibility/2006" xmlns:r="http://schemas.openxmlformats.org/officeDocument/2006/relationships" xmlns:w="http://schemas.openxmlformats.org/wordprocessingml/2006/main" xmlns:w14="http://schemas.microsoft.com/office/word/2010/wordml" xmlns:w15="http://schemas.microsoft.com/office/word/2012/wordml" xmlns:w16se="http://schemas.microsoft.com/office/word/2015/wordml/symex" mc:Ignorable="w14 w15 w16se">
   <w:docDefaults>
     <w:rPrDefault>
       <w:rPr>

</xml_diff>